<commit_message>
Ajout Traitement dans le service
</commit_message>
<xml_diff>
--- a/Endocardite.docx
+++ b/Endocardite.docx
@@ -1375,8 +1375,6 @@
                 <w:szCs w:val="20"/>
               </w:rPr>
             </w:pPr>
-            <w:bookmarkStart w:id="0" w:name="_GoBack"/>
-            <w:bookmarkEnd w:id="0"/>
           </w:p>
           <w:p>
             <w:pPr>
@@ -1397,10 +1395,400 @@
             <w:pPr>
               <w:rPr>
                 <w:rFonts w:ascii="Calibri" w:hAnsi="Calibri"/>
-                <w:sz w:val="22"/>
-                <w:szCs w:val="20"/>
-              </w:rPr>
-            </w:pPr>
+                <w:sz w:val="28"/>
+                <w:u w:val="single"/>
+              </w:rPr>
+            </w:pPr>
+            <w:r>
+              <w:rPr>
+                <w:rFonts w:ascii="Calibri" w:hAnsi="Calibri"/>
+                <w:sz w:val="28"/>
+                <w:u w:val="single"/>
+              </w:rPr>
+              <w:t xml:space="preserve">Traitement dans le service  (07/05): </w:t>
+            </w:r>
+          </w:p>
+          <w:p>
+            <w:pPr>
+              <w:rPr>
+                <w:rFonts w:ascii="Calibri" w:hAnsi="Calibri"/>
+                <w:sz w:val="22"/>
+                <w:szCs w:val="20"/>
+              </w:rPr>
+            </w:pPr>
+          </w:p>
+          <w:p>
+            <w:pPr>
+              <w:rPr>
+                <w:rFonts w:ascii="Calibri" w:hAnsi="Calibri"/>
+                <w:sz w:val="22"/>
+                <w:szCs w:val="20"/>
+              </w:rPr>
+            </w:pPr>
+            <w:r>
+              <w:rPr>
+                <w:rFonts w:ascii="Calibri" w:hAnsi="Calibri"/>
+                <w:i/>
+                <w:sz w:val="22"/>
+                <w:szCs w:val="20"/>
+              </w:rPr>
+              <w:t>Furosémide 40mg</w:t>
+            </w:r>
+            <w:r>
+              <w:rPr>
+                <w:rFonts w:ascii="Calibri" w:hAnsi="Calibri"/>
+                <w:sz w:val="22"/>
+                <w:szCs w:val="20"/>
+              </w:rPr>
+              <w:t> </w:t>
+            </w:r>
+            <w:proofErr w:type="gramStart"/>
+            <w:r>
+              <w:rPr>
+                <w:rFonts w:ascii="Calibri" w:hAnsi="Calibri"/>
+                <w:sz w:val="22"/>
+                <w:szCs w:val="20"/>
+              </w:rPr>
+              <w:t>:1.5</w:t>
+            </w:r>
+            <w:proofErr w:type="gramEnd"/>
+            <w:r>
+              <w:rPr>
+                <w:rFonts w:ascii="Calibri" w:hAnsi="Calibri"/>
+                <w:sz w:val="22"/>
+                <w:szCs w:val="20"/>
+              </w:rPr>
+              <w:t>/jour</w:t>
+            </w:r>
+          </w:p>
+          <w:p>
+            <w:pPr>
+              <w:rPr>
+                <w:rFonts w:ascii="Calibri" w:hAnsi="Calibri"/>
+                <w:sz w:val="22"/>
+                <w:szCs w:val="20"/>
+              </w:rPr>
+            </w:pPr>
+          </w:p>
+          <w:p>
+            <w:pPr>
+              <w:rPr>
+                <w:rFonts w:ascii="Calibri" w:hAnsi="Calibri"/>
+                <w:sz w:val="22"/>
+                <w:szCs w:val="20"/>
+              </w:rPr>
+            </w:pPr>
+            <w:proofErr w:type="spellStart"/>
+            <w:r>
+              <w:rPr>
+                <w:rFonts w:ascii="Calibri" w:hAnsi="Calibri"/>
+                <w:i/>
+                <w:sz w:val="22"/>
+                <w:szCs w:val="20"/>
+              </w:rPr>
+              <w:t>Pravastatine</w:t>
+            </w:r>
+            <w:proofErr w:type="spellEnd"/>
+            <w:r>
+              <w:rPr>
+                <w:rFonts w:ascii="Calibri" w:hAnsi="Calibri"/>
+                <w:i/>
+                <w:sz w:val="22"/>
+                <w:szCs w:val="20"/>
+              </w:rPr>
+              <w:t xml:space="preserve"> 10mg</w:t>
+            </w:r>
+            <w:r>
+              <w:rPr>
+                <w:rFonts w:ascii="Calibri" w:hAnsi="Calibri"/>
+                <w:sz w:val="22"/>
+                <w:szCs w:val="20"/>
+              </w:rPr>
+              <w:t> : 1/jour</w:t>
+            </w:r>
+          </w:p>
+          <w:p>
+            <w:pPr>
+              <w:rPr>
+                <w:rFonts w:ascii="Calibri" w:hAnsi="Calibri"/>
+                <w:sz w:val="22"/>
+                <w:szCs w:val="20"/>
+              </w:rPr>
+            </w:pPr>
+          </w:p>
+          <w:p>
+            <w:pPr>
+              <w:rPr>
+                <w:rFonts w:ascii="Calibri" w:hAnsi="Calibri"/>
+                <w:sz w:val="22"/>
+                <w:szCs w:val="20"/>
+              </w:rPr>
+            </w:pPr>
+            <w:r>
+              <w:rPr>
+                <w:rFonts w:ascii="Calibri" w:hAnsi="Calibri"/>
+                <w:i/>
+                <w:sz w:val="22"/>
+                <w:szCs w:val="20"/>
+              </w:rPr>
+              <w:t>Metformine 1000mg</w:t>
+            </w:r>
+            <w:r>
+              <w:rPr>
+                <w:rFonts w:ascii="Calibri" w:hAnsi="Calibri"/>
+                <w:sz w:val="22"/>
+                <w:szCs w:val="20"/>
+              </w:rPr>
+              <w:t> : 2/jour</w:t>
+            </w:r>
+          </w:p>
+          <w:p>
+            <w:pPr>
+              <w:rPr>
+                <w:rFonts w:ascii="Calibri" w:hAnsi="Calibri"/>
+                <w:sz w:val="22"/>
+                <w:szCs w:val="20"/>
+              </w:rPr>
+            </w:pPr>
+          </w:p>
+          <w:p>
+            <w:pPr>
+              <w:rPr>
+                <w:rFonts w:ascii="Calibri" w:hAnsi="Calibri"/>
+                <w:sz w:val="22"/>
+                <w:szCs w:val="20"/>
+              </w:rPr>
+            </w:pPr>
+            <w:proofErr w:type="spellStart"/>
+            <w:r>
+              <w:rPr>
+                <w:rFonts w:ascii="Calibri" w:hAnsi="Calibri"/>
+                <w:i/>
+                <w:sz w:val="22"/>
+                <w:szCs w:val="20"/>
+              </w:rPr>
+              <w:t>Esoméprazole</w:t>
+            </w:r>
+            <w:proofErr w:type="spellEnd"/>
+            <w:r>
+              <w:rPr>
+                <w:rFonts w:ascii="Calibri" w:hAnsi="Calibri"/>
+                <w:i/>
+                <w:sz w:val="22"/>
+                <w:szCs w:val="20"/>
+              </w:rPr>
+              <w:t xml:space="preserve"> </w:t>
+            </w:r>
+            <w:r>
+              <w:rPr>
+                <w:rFonts w:ascii="Calibri" w:hAnsi="Calibri"/>
+                <w:i/>
+                <w:sz w:val="22"/>
+                <w:szCs w:val="20"/>
+              </w:rPr>
+              <w:t xml:space="preserve"> 40mg</w:t>
+            </w:r>
+            <w:r>
+              <w:rPr>
+                <w:rFonts w:ascii="Calibri" w:hAnsi="Calibri"/>
+                <w:sz w:val="22"/>
+                <w:szCs w:val="20"/>
+              </w:rPr>
+              <w:t> : 1/jour</w:t>
+            </w:r>
+          </w:p>
+          <w:p>
+            <w:pPr>
+              <w:rPr>
+                <w:rFonts w:ascii="Calibri" w:hAnsi="Calibri"/>
+                <w:sz w:val="22"/>
+                <w:szCs w:val="20"/>
+              </w:rPr>
+            </w:pPr>
+          </w:p>
+          <w:p>
+            <w:pPr>
+              <w:rPr>
+                <w:rFonts w:ascii="Calibri" w:hAnsi="Calibri"/>
+                <w:sz w:val="22"/>
+                <w:szCs w:val="20"/>
+              </w:rPr>
+            </w:pPr>
+            <w:proofErr w:type="spellStart"/>
+            <w:r>
+              <w:rPr>
+                <w:rFonts w:ascii="Calibri" w:hAnsi="Calibri"/>
+                <w:i/>
+                <w:sz w:val="22"/>
+                <w:szCs w:val="20"/>
+              </w:rPr>
+              <w:t>Indapamide</w:t>
+            </w:r>
+            <w:proofErr w:type="spellEnd"/>
+            <w:r>
+              <w:rPr>
+                <w:rFonts w:ascii="Calibri" w:hAnsi="Calibri"/>
+                <w:i/>
+                <w:sz w:val="22"/>
+                <w:szCs w:val="20"/>
+              </w:rPr>
+              <w:t xml:space="preserve"> LP1.5mg</w:t>
+            </w:r>
+            <w:r>
+              <w:rPr>
+                <w:rFonts w:ascii="Calibri" w:hAnsi="Calibri"/>
+                <w:sz w:val="22"/>
+                <w:szCs w:val="20"/>
+              </w:rPr>
+              <w:t> : 1/jour</w:t>
+            </w:r>
+          </w:p>
+          <w:p>
+            <w:pPr>
+              <w:rPr>
+                <w:rFonts w:ascii="Calibri" w:hAnsi="Calibri"/>
+                <w:sz w:val="22"/>
+                <w:szCs w:val="20"/>
+              </w:rPr>
+            </w:pPr>
+          </w:p>
+          <w:p>
+            <w:pPr>
+              <w:rPr>
+                <w:rFonts w:ascii="Calibri" w:hAnsi="Calibri"/>
+                <w:sz w:val="22"/>
+                <w:szCs w:val="20"/>
+              </w:rPr>
+            </w:pPr>
+            <w:r>
+              <w:rPr>
+                <w:rFonts w:ascii="Calibri" w:hAnsi="Calibri"/>
+                <w:i/>
+                <w:sz w:val="22"/>
+                <w:szCs w:val="20"/>
+              </w:rPr>
+              <w:t>Amoxicilline 2g IV</w:t>
+            </w:r>
+            <w:r>
+              <w:rPr>
+                <w:rFonts w:ascii="Calibri" w:hAnsi="Calibri"/>
+                <w:sz w:val="22"/>
+                <w:szCs w:val="20"/>
+              </w:rPr>
+              <w:t> : 4/jour</w:t>
+            </w:r>
+          </w:p>
+          <w:p>
+            <w:pPr>
+              <w:rPr>
+                <w:rFonts w:ascii="Calibri" w:hAnsi="Calibri"/>
+                <w:sz w:val="22"/>
+                <w:szCs w:val="20"/>
+              </w:rPr>
+            </w:pPr>
+          </w:p>
+          <w:p>
+            <w:pPr>
+              <w:rPr>
+                <w:rFonts w:ascii="Calibri" w:hAnsi="Calibri"/>
+                <w:sz w:val="22"/>
+                <w:szCs w:val="20"/>
+              </w:rPr>
+            </w:pPr>
+            <w:proofErr w:type="spellStart"/>
+            <w:r>
+              <w:rPr>
+                <w:rFonts w:ascii="Calibri" w:hAnsi="Calibri"/>
+                <w:i/>
+                <w:sz w:val="22"/>
+                <w:szCs w:val="20"/>
+              </w:rPr>
+              <w:t>Tinzaparine</w:t>
+            </w:r>
+            <w:proofErr w:type="spellEnd"/>
+            <w:r>
+              <w:rPr>
+                <w:rFonts w:ascii="Calibri" w:hAnsi="Calibri"/>
+                <w:i/>
+                <w:sz w:val="22"/>
+                <w:szCs w:val="20"/>
+              </w:rPr>
+              <w:t xml:space="preserve"> </w:t>
+            </w:r>
+            <w:r>
+              <w:rPr>
+                <w:rFonts w:ascii="Calibri" w:hAnsi="Calibri"/>
+                <w:i/>
+                <w:sz w:val="22"/>
+                <w:szCs w:val="20"/>
+              </w:rPr>
+              <w:t>12000UI</w:t>
+            </w:r>
+            <w:r>
+              <w:rPr>
+                <w:rFonts w:ascii="Calibri" w:hAnsi="Calibri"/>
+                <w:sz w:val="22"/>
+                <w:szCs w:val="20"/>
+              </w:rPr>
+              <w:t> : 1/j</w:t>
+            </w:r>
+          </w:p>
+          <w:p>
+            <w:pPr>
+              <w:rPr>
+                <w:rFonts w:ascii="Calibri" w:hAnsi="Calibri"/>
+                <w:sz w:val="22"/>
+                <w:szCs w:val="20"/>
+              </w:rPr>
+            </w:pPr>
+          </w:p>
+          <w:p>
+            <w:pPr>
+              <w:rPr>
+                <w:rFonts w:ascii="Calibri" w:hAnsi="Calibri"/>
+                <w:sz w:val="22"/>
+                <w:szCs w:val="20"/>
+              </w:rPr>
+            </w:pPr>
+            <w:proofErr w:type="spellStart"/>
+            <w:r>
+              <w:rPr>
+                <w:rFonts w:ascii="Calibri" w:hAnsi="Calibri"/>
+                <w:i/>
+                <w:sz w:val="22"/>
+                <w:szCs w:val="20"/>
+              </w:rPr>
+              <w:t>Tramadol</w:t>
+            </w:r>
+            <w:proofErr w:type="spellEnd"/>
+            <w:r>
+              <w:rPr>
+                <w:rFonts w:ascii="Calibri" w:hAnsi="Calibri"/>
+                <w:i/>
+                <w:sz w:val="22"/>
+                <w:szCs w:val="20"/>
+              </w:rPr>
+              <w:t xml:space="preserve"> 50mg</w:t>
+            </w:r>
+            <w:r>
+              <w:rPr>
+                <w:rFonts w:ascii="Calibri" w:hAnsi="Calibri"/>
+                <w:sz w:val="22"/>
+                <w:szCs w:val="20"/>
+              </w:rPr>
+              <w:t> : 4/j si besoin</w:t>
+            </w:r>
+          </w:p>
+          <w:p>
+            <w:pPr>
+              <w:rPr>
+                <w:rFonts w:ascii="Calibri" w:hAnsi="Calibri"/>
+                <w:sz w:val="22"/>
+                <w:szCs w:val="20"/>
+              </w:rPr>
+            </w:pPr>
+            <w:bookmarkStart w:id="0" w:name="_GoBack"/>
+            <w:bookmarkEnd w:id="0"/>
           </w:p>
         </w:tc>
       </w:tr>
@@ -3419,7 +3807,7 @@
 </file>
 
 <file path=customXml/itemProps1.xml><?xml version="1.0" encoding="utf-8"?>
-<ds:datastoreItem xmlns:ds="http://schemas.openxmlformats.org/officeDocument/2006/customXml" ds:itemID="{76DF8D2B-DD51-4B0F-A191-759A922B3C68}">
+<ds:datastoreItem xmlns:ds="http://schemas.openxmlformats.org/officeDocument/2006/customXml" ds:itemID="{5A309EF1-CCAC-45B1-88EB-98B6D3F62ADE}">
   <ds:schemaRefs>
     <ds:schemaRef ds:uri="http://schemas.openxmlformats.org/officeDocument/2006/bibliography"/>
   </ds:schemaRefs>

</xml_diff>